<commit_message>
[Update] Fix some mistakes
</commit_message>
<xml_diff>
--- a/docs/Annexe.docx
+++ b/docs/Annexe.docx
@@ -1,6 +1,6 @@
 
 <file path=word/document.xml><?xml version="1.0" encoding="utf-8"?>
-<w:document xmlns:wpc="http://schemas.microsoft.com/office/word/2010/wordprocessingCanvas" xmlns:cx="http://schemas.microsoft.com/office/drawing/2014/chartex" xmlns:cx1="http://schemas.microsoft.com/office/drawing/2015/9/8/chartex" xmlns:mc="http://schemas.openxmlformats.org/markup-compatibility/2006" xmlns:o="urn:schemas-microsoft-com:office:office" xmlns:r="http://schemas.openxmlformats.org/officeDocument/2006/relationships" xmlns:m="http://schemas.openxmlformats.org/officeDocument/2006/math" xmlns:v="urn:schemas-microsoft-com:vml" xmlns:wp14="http://schemas.microsoft.com/office/word/2010/wordprocessingDrawing" xmlns:wp="http://schemas.openxmlformats.org/drawingml/2006/wordprocessingDrawing" xmlns:w10="urn:schemas-microsoft-com:office:word" xmlns:w="http://schemas.openxmlformats.org/wordprocessingml/2006/main" xmlns:w14="http://schemas.microsoft.com/office/word/2010/wordml" xmlns:w15="http://schemas.microsoft.com/office/word/2012/wordml" xmlns:w16se="http://schemas.microsoft.com/office/word/2015/wordml/symex" xmlns:wpg="http://schemas.microsoft.com/office/word/2010/wordprocessingGroup" xmlns:wpi="http://schemas.microsoft.com/office/word/2010/wordprocessingInk" xmlns:wne="http://schemas.microsoft.com/office/word/2006/wordml" xmlns:wps="http://schemas.microsoft.com/office/word/2010/wordprocessingShape" mc:Ignorable="w14 w15 w16se wp14">
+<w:document xmlns:wpc="http://schemas.microsoft.com/office/word/2010/wordprocessingCanvas" xmlns:mc="http://schemas.openxmlformats.org/markup-compatibility/2006" xmlns:o="urn:schemas-microsoft-com:office:office" xmlns:r="http://schemas.openxmlformats.org/officeDocument/2006/relationships" xmlns:m="http://schemas.openxmlformats.org/officeDocument/2006/math" xmlns:v="urn:schemas-microsoft-com:vml" xmlns:wp14="http://schemas.microsoft.com/office/word/2010/wordprocessingDrawing" xmlns:wp="http://schemas.openxmlformats.org/drawingml/2006/wordprocessingDrawing" xmlns:w10="urn:schemas-microsoft-com:office:word" xmlns:w="http://schemas.openxmlformats.org/wordprocessingml/2006/main" xmlns:w14="http://schemas.microsoft.com/office/word/2010/wordml" xmlns:w15="http://schemas.microsoft.com/office/word/2012/wordml" xmlns:wpg="http://schemas.microsoft.com/office/word/2010/wordprocessingGroup" xmlns:wpi="http://schemas.microsoft.com/office/word/2010/wordprocessingInk" xmlns:wne="http://schemas.microsoft.com/office/word/2006/wordml" xmlns:wps="http://schemas.microsoft.com/office/word/2010/wordprocessingShape" mc:Ignorable="w14 w15 wp14">
   <w:body>
     <w:p>
       <w:pPr>
@@ -35,7 +35,6 @@
         <w:rPr>
           <w:lang w:val="en-GB"/>
         </w:rPr>
-        <w:lastRenderedPageBreak/>
         <w:t xml:space="preserve">Mr. </w:t>
       </w:r>
       <w:proofErr w:type="spellStart"/>
@@ -54,8 +53,154 @@
       <w:r>
         <w:t>Annexe</w:t>
       </w:r>
+    </w:p>
+    <w:p>
+      <w:pPr>
+        <w:rPr>
+          <w:lang w:val="en-GB"/>
+        </w:rPr>
+      </w:pPr>
+    </w:p>
+    <w:p>
+      <w:pPr>
+        <w:rPr>
+          <w:lang w:val="en-GB"/>
+        </w:rPr>
+      </w:pPr>
+    </w:p>
+    <w:p>
+      <w:pPr>
+        <w:jc w:val="center"/>
+        <w:rPr>
+          <w:rStyle w:val="Emphaseple"/>
+        </w:rPr>
+      </w:pPr>
+      <w:r>
+        <w:rPr>
+          <w:rStyle w:val="Emphaseple"/>
+        </w:rPr>
+        <w:t>Découpage</w:t>
+      </w:r>
+      <w:r>
+        <w:rPr>
+          <w:rStyle w:val="Emphaseple"/>
+        </w:rPr>
+        <w:t xml:space="preserve"> des modules</w:t>
+      </w:r>
+    </w:p>
+    <w:p>
+      <w:pPr>
+        <w:rPr>
+          <w:lang w:val="en-GB"/>
+        </w:rPr>
+      </w:pPr>
+    </w:p>
+    <w:p>
+      <w:r>
+        <w:rPr>
+          <w:noProof/>
+          <w:lang w:eastAsia="fr-FR"/>
+        </w:rPr>
+        <w:drawing>
+          <wp:inline distT="0" distB="0" distL="0" distR="0">
+            <wp:extent cx="5760720" cy="2687417"/>
+            <wp:effectExtent l="0" t="0" r="0" b="0"/>
+            <wp:docPr id="1" name="Image 1" descr="D:\Google Drive\Polytech\DevOps\Mr.Statacookie\imgs\cut.png"/>
+            <wp:cNvGraphicFramePr>
+              <a:graphicFrameLocks xmlns:a="http://schemas.openxmlformats.org/drawingml/2006/main" noChangeAspect="1"/>
+            </wp:cNvGraphicFramePr>
+            <a:graphic xmlns:a="http://schemas.openxmlformats.org/drawingml/2006/main">
+              <a:graphicData uri="http://schemas.openxmlformats.org/drawingml/2006/picture">
+                <pic:pic xmlns:pic="http://schemas.openxmlformats.org/drawingml/2006/picture">
+                  <pic:nvPicPr>
+                    <pic:cNvPr id="0" name="Picture 1" descr="D:\Google Drive\Polytech\DevOps\Mr.Statacookie\imgs\cut.png"/>
+                    <pic:cNvPicPr>
+                      <a:picLocks noChangeAspect="1" noChangeArrowheads="1"/>
+                    </pic:cNvPicPr>
+                  </pic:nvPicPr>
+                  <pic:blipFill>
+                    <a:blip r:embed="rId14">
+                      <a:extLst>
+                        <a:ext uri="{28A0092B-C50C-407E-A947-70E740481C1C}">
+                          <a14:useLocalDpi xmlns:a14="http://schemas.microsoft.com/office/drawing/2010/main" val="0"/>
+                        </a:ext>
+                      </a:extLst>
+                    </a:blip>
+                    <a:srcRect/>
+                    <a:stretch>
+                      <a:fillRect/>
+                    </a:stretch>
+                  </pic:blipFill>
+                  <pic:spPr bwMode="auto">
+                    <a:xfrm>
+                      <a:off x="0" y="0"/>
+                      <a:ext cx="5760720" cy="2687417"/>
+                    </a:xfrm>
+                    <a:prstGeom prst="rect">
+                      <a:avLst/>
+                    </a:prstGeom>
+                    <a:noFill/>
+                    <a:ln>
+                      <a:noFill/>
+                    </a:ln>
+                  </pic:spPr>
+                </pic:pic>
+              </a:graphicData>
+            </a:graphic>
+          </wp:inline>
+        </w:drawing>
+      </w:r>
+    </w:p>
+    <w:p>
       <w:bookmarkStart w:id="0" w:name="_GoBack"/>
       <w:bookmarkEnd w:id="0"/>
+    </w:p>
+    <w:p/>
+    <w:p>
+      <w:pPr>
+        <w:jc w:val="center"/>
+        <w:rPr>
+          <w:rStyle w:val="Emphaseple"/>
+        </w:rPr>
+      </w:pPr>
+      <w:r>
+        <w:rPr>
+          <w:rStyle w:val="Emphaseple"/>
+        </w:rPr>
+        <w:t>Découpage</w:t>
+      </w:r>
+      <w:r>
+        <w:rPr>
+          <w:rStyle w:val="Emphaseple"/>
+        </w:rPr>
+        <w:t xml:space="preserve"> des modules</w:t>
+      </w:r>
+    </w:p>
+    <w:p/>
+    <w:p/>
+    <w:p/>
+    <w:p/>
+    <w:p/>
+    <w:p/>
+    <w:p/>
+    <w:p/>
+    <w:p/>
+    <w:p/>
+    <w:p/>
+    <w:p>
+      <w:pPr>
+        <w:jc w:val="center"/>
+        <w:rPr>
+          <w:rStyle w:val="Emphaseple"/>
+        </w:rPr>
+      </w:pPr>
+      <w:r>
+        <w:rPr>
+          <w:rStyle w:val="Emphaseple"/>
+        </w:rPr>
+        <w:lastRenderedPageBreak/>
+        <w:t>Contenance des modules</w:t>
+      </w:r>
     </w:p>
     <w:p/>
     <w:tbl>
@@ -1229,7 +1374,7 @@
 </file>
 
 <file path=word/endnotes.xml><?xml version="1.0" encoding="utf-8"?>
-<w:endnotes xmlns:wpc="http://schemas.microsoft.com/office/word/2010/wordprocessingCanvas" xmlns:cx="http://schemas.microsoft.com/office/drawing/2014/chartex" xmlns:cx1="http://schemas.microsoft.com/office/drawing/2015/9/8/chartex" xmlns:mc="http://schemas.openxmlformats.org/markup-compatibility/2006" xmlns:o="urn:schemas-microsoft-com:office:office" xmlns:r="http://schemas.openxmlformats.org/officeDocument/2006/relationships" xmlns:m="http://schemas.openxmlformats.org/officeDocument/2006/math" xmlns:v="urn:schemas-microsoft-com:vml" xmlns:wp14="http://schemas.microsoft.com/office/word/2010/wordprocessingDrawing" xmlns:wp="http://schemas.openxmlformats.org/drawingml/2006/wordprocessingDrawing" xmlns:w10="urn:schemas-microsoft-com:office:word" xmlns:w="http://schemas.openxmlformats.org/wordprocessingml/2006/main" xmlns:w14="http://schemas.microsoft.com/office/word/2010/wordml" xmlns:w15="http://schemas.microsoft.com/office/word/2012/wordml" xmlns:w16se="http://schemas.microsoft.com/office/word/2015/wordml/symex" xmlns:wpg="http://schemas.microsoft.com/office/word/2010/wordprocessingGroup" xmlns:wpi="http://schemas.microsoft.com/office/word/2010/wordprocessingInk" xmlns:wne="http://schemas.microsoft.com/office/word/2006/wordml" xmlns:wps="http://schemas.microsoft.com/office/word/2010/wordprocessingShape" mc:Ignorable="w14 w15 w16se wp14">
+<w:endnotes xmlns:wpc="http://schemas.microsoft.com/office/word/2010/wordprocessingCanvas" xmlns:mc="http://schemas.openxmlformats.org/markup-compatibility/2006" xmlns:o="urn:schemas-microsoft-com:office:office" xmlns:r="http://schemas.openxmlformats.org/officeDocument/2006/relationships" xmlns:m="http://schemas.openxmlformats.org/officeDocument/2006/math" xmlns:v="urn:schemas-microsoft-com:vml" xmlns:wp14="http://schemas.microsoft.com/office/word/2010/wordprocessingDrawing" xmlns:wp="http://schemas.openxmlformats.org/drawingml/2006/wordprocessingDrawing" xmlns:w10="urn:schemas-microsoft-com:office:word" xmlns:w="http://schemas.openxmlformats.org/wordprocessingml/2006/main" xmlns:w14="http://schemas.microsoft.com/office/word/2010/wordml" xmlns:w15="http://schemas.microsoft.com/office/word/2012/wordml" xmlns:wpg="http://schemas.microsoft.com/office/word/2010/wordprocessingGroup" xmlns:wpi="http://schemas.microsoft.com/office/word/2010/wordprocessingInk" xmlns:wne="http://schemas.microsoft.com/office/word/2006/wordml" xmlns:wps="http://schemas.microsoft.com/office/word/2010/wordprocessingShape" mc:Ignorable="w14 w15 wp14">
   <w:endnote w:type="separator" w:id="-1">
     <w:p>
       <w:pPr>
@@ -1254,7 +1399,7 @@
 </file>
 
 <file path=word/footer1.xml><?xml version="1.0" encoding="utf-8"?>
-<w:ftr xmlns:wpc="http://schemas.microsoft.com/office/word/2010/wordprocessingCanvas" xmlns:cx="http://schemas.microsoft.com/office/drawing/2014/chartex" xmlns:cx1="http://schemas.microsoft.com/office/drawing/2015/9/8/chartex" xmlns:mc="http://schemas.openxmlformats.org/markup-compatibility/2006" xmlns:o="urn:schemas-microsoft-com:office:office" xmlns:r="http://schemas.openxmlformats.org/officeDocument/2006/relationships" xmlns:m="http://schemas.openxmlformats.org/officeDocument/2006/math" xmlns:v="urn:schemas-microsoft-com:vml" xmlns:wp14="http://schemas.microsoft.com/office/word/2010/wordprocessingDrawing" xmlns:wp="http://schemas.openxmlformats.org/drawingml/2006/wordprocessingDrawing" xmlns:w10="urn:schemas-microsoft-com:office:word" xmlns:w="http://schemas.openxmlformats.org/wordprocessingml/2006/main" xmlns:w14="http://schemas.microsoft.com/office/word/2010/wordml" xmlns:w15="http://schemas.microsoft.com/office/word/2012/wordml" xmlns:w16se="http://schemas.microsoft.com/office/word/2015/wordml/symex" xmlns:wpg="http://schemas.microsoft.com/office/word/2010/wordprocessingGroup" xmlns:wpi="http://schemas.microsoft.com/office/word/2010/wordprocessingInk" xmlns:wne="http://schemas.microsoft.com/office/word/2006/wordml" xmlns:wps="http://schemas.microsoft.com/office/word/2010/wordprocessingShape" mc:Ignorable="w14 w15 w16se wp14">
+<w:ftr xmlns:wpc="http://schemas.microsoft.com/office/word/2010/wordprocessingCanvas" xmlns:mc="http://schemas.openxmlformats.org/markup-compatibility/2006" xmlns:o="urn:schemas-microsoft-com:office:office" xmlns:r="http://schemas.openxmlformats.org/officeDocument/2006/relationships" xmlns:m="http://schemas.openxmlformats.org/officeDocument/2006/math" xmlns:v="urn:schemas-microsoft-com:vml" xmlns:wp14="http://schemas.microsoft.com/office/word/2010/wordprocessingDrawing" xmlns:wp="http://schemas.openxmlformats.org/drawingml/2006/wordprocessingDrawing" xmlns:w10="urn:schemas-microsoft-com:office:word" xmlns:w="http://schemas.openxmlformats.org/wordprocessingml/2006/main" xmlns:w14="http://schemas.microsoft.com/office/word/2010/wordml" xmlns:w15="http://schemas.microsoft.com/office/word/2012/wordml" xmlns:wpg="http://schemas.microsoft.com/office/word/2010/wordprocessingGroup" xmlns:wpi="http://schemas.microsoft.com/office/word/2010/wordprocessingInk" xmlns:wne="http://schemas.microsoft.com/office/word/2006/wordml" xmlns:wps="http://schemas.microsoft.com/office/word/2010/wordprocessingShape" mc:Ignorable="w14 w15 wp14">
   <w:p>
     <w:pPr>
       <w:pStyle w:val="Pieddepage"/>
@@ -1264,7 +1409,7 @@
 </file>
 
 <file path=word/footer2.xml><?xml version="1.0" encoding="utf-8"?>
-<w:ftr xmlns:wpc="http://schemas.microsoft.com/office/word/2010/wordprocessingCanvas" xmlns:cx="http://schemas.microsoft.com/office/drawing/2014/chartex" xmlns:cx1="http://schemas.microsoft.com/office/drawing/2015/9/8/chartex" xmlns:mc="http://schemas.openxmlformats.org/markup-compatibility/2006" xmlns:o="urn:schemas-microsoft-com:office:office" xmlns:r="http://schemas.openxmlformats.org/officeDocument/2006/relationships" xmlns:m="http://schemas.openxmlformats.org/officeDocument/2006/math" xmlns:v="urn:schemas-microsoft-com:vml" xmlns:wp14="http://schemas.microsoft.com/office/word/2010/wordprocessingDrawing" xmlns:wp="http://schemas.openxmlformats.org/drawingml/2006/wordprocessingDrawing" xmlns:w10="urn:schemas-microsoft-com:office:word" xmlns:w="http://schemas.openxmlformats.org/wordprocessingml/2006/main" xmlns:w14="http://schemas.microsoft.com/office/word/2010/wordml" xmlns:w15="http://schemas.microsoft.com/office/word/2012/wordml" xmlns:w16se="http://schemas.microsoft.com/office/word/2015/wordml/symex" xmlns:wpg="http://schemas.microsoft.com/office/word/2010/wordprocessingGroup" xmlns:wpi="http://schemas.microsoft.com/office/word/2010/wordprocessingInk" xmlns:wne="http://schemas.microsoft.com/office/word/2006/wordml" xmlns:wps="http://schemas.microsoft.com/office/word/2010/wordprocessingShape" mc:Ignorable="w14 w15 w16se wp14">
+<w:ftr xmlns:wpc="http://schemas.microsoft.com/office/word/2010/wordprocessingCanvas" xmlns:mc="http://schemas.openxmlformats.org/markup-compatibility/2006" xmlns:o="urn:schemas-microsoft-com:office:office" xmlns:r="http://schemas.openxmlformats.org/officeDocument/2006/relationships" xmlns:m="http://schemas.openxmlformats.org/officeDocument/2006/math" xmlns:v="urn:schemas-microsoft-com:vml" xmlns:wp14="http://schemas.microsoft.com/office/word/2010/wordprocessingDrawing" xmlns:wp="http://schemas.openxmlformats.org/drawingml/2006/wordprocessingDrawing" xmlns:w10="urn:schemas-microsoft-com:office:word" xmlns:w="http://schemas.openxmlformats.org/wordprocessingml/2006/main" xmlns:w14="http://schemas.microsoft.com/office/word/2010/wordml" xmlns:w15="http://schemas.microsoft.com/office/word/2012/wordml" xmlns:wpg="http://schemas.microsoft.com/office/word/2010/wordprocessingGroup" xmlns:wpi="http://schemas.microsoft.com/office/word/2010/wordprocessingInk" xmlns:wne="http://schemas.microsoft.com/office/word/2006/wordml" xmlns:wps="http://schemas.microsoft.com/office/word/2010/wordprocessingShape" mc:Ignorable="w14 w15 wp14">
   <w:sdt>
     <w:sdtPr>
       <w:id w:val="-546066571"/>
@@ -1489,7 +1634,7 @@
                     <v:stroke joinstyle="miter"/>
                     <v:path gradientshapeok="t" o:connecttype="rect"/>
                   </v:shapetype>
-                  <v:shape id="Text Box 25" o:spid="_x0000_s1027" type="#_x0000_t202" style="position:absolute;left:10803;top:14982;width:659;height:288;visibility:visible;mso-wrap-style:square;v-text-anchor:top" o:gfxdata="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" filled="f" stroked="f">
+                  <v:shape id="Text Box 25" o:spid="_x0000_s1027" type="#_x0000_t202" style="position:absolute;left:10803;top:14982;width:659;height:288;visibility:visible;mso-wrap-style:square;v-text-anchor:top" o:gfxdata="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" filled="f" stroked="f">
                     <v:textbox inset="0,0,0,0">
                       <w:txbxContent>
                         <w:p>
@@ -1522,7 +1667,7 @@
                       </w:txbxContent>
                     </v:textbox>
                   </v:shape>
-                  <v:group id="Group 31" o:spid="_x0000_s1028" style="position:absolute;top:14970;width:12255;height:230;flip:x" coordorigin="-8,14978" coordsize="12255,230" o:gfxdata="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">
+                  <v:group id="Group 31" o:spid="_x0000_s1028" style="position:absolute;top:14970;width:12255;height:230;flip:x" coordorigin="-8,14978" coordsize="12255,230" o:gfxdata="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">
                     <v:shapetype id="_x0000_t34" coordsize="21600,21600" o:spt="34" o:oned="t" adj="10800" path="m,l@0,0@0,21600,21600,21600e" filled="f">
                       <v:stroke joinstyle="miter"/>
                       <v:formulas>
@@ -1534,8 +1679,8 @@
                       </v:handles>
                       <o:lock v:ext="edit" shapetype="t"/>
                     </v:shapetype>
-                    <v:shape id="AutoShape 27" o:spid="_x0000_s1029" type="#_x0000_t34" style="position:absolute;left:-8;top:14978;width:1260;height:230;flip:y;visibility:visible;mso-wrap-style:square" o:connectortype="elbow" o:gfxdata="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" strokecolor="#a5a5a5"/>
-                    <v:shape id="AutoShape 28" o:spid="_x0000_s1030" type="#_x0000_t34" style="position:absolute;left:1252;top:14978;width:10995;height:230;rotation:180;visibility:visible;mso-wrap-style:square" o:connectortype="elbow" o:gfxdata="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" adj="20904" strokecolor="#a5a5a5"/>
+                    <v:shape id="AutoShape 27" o:spid="_x0000_s1029" type="#_x0000_t34" style="position:absolute;left:-8;top:14978;width:1260;height:230;flip:y;visibility:visible;mso-wrap-style:square" o:connectortype="elbow" o:gfxdata="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" strokecolor="#a5a5a5"/>
+                    <v:shape id="AutoShape 28" o:spid="_x0000_s1030" type="#_x0000_t34" style="position:absolute;left:1252;top:14978;width:10995;height:230;rotation:180;visibility:visible;mso-wrap-style:square" o:connectortype="elbow" o:gfxdata="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" adj="20904" strokecolor="#a5a5a5"/>
                   </v:group>
                   <w10:wrap anchorx="page" anchory="margin"/>
                 </v:group>
@@ -1550,7 +1695,7 @@
 </file>
 
 <file path=word/footer3.xml><?xml version="1.0" encoding="utf-8"?>
-<w:ftr xmlns:wpc="http://schemas.microsoft.com/office/word/2010/wordprocessingCanvas" xmlns:cx="http://schemas.microsoft.com/office/drawing/2014/chartex" xmlns:cx1="http://schemas.microsoft.com/office/drawing/2015/9/8/chartex" xmlns:mc="http://schemas.openxmlformats.org/markup-compatibility/2006" xmlns:o="urn:schemas-microsoft-com:office:office" xmlns:r="http://schemas.openxmlformats.org/officeDocument/2006/relationships" xmlns:m="http://schemas.openxmlformats.org/officeDocument/2006/math" xmlns:v="urn:schemas-microsoft-com:vml" xmlns:wp14="http://schemas.microsoft.com/office/word/2010/wordprocessingDrawing" xmlns:wp="http://schemas.openxmlformats.org/drawingml/2006/wordprocessingDrawing" xmlns:w10="urn:schemas-microsoft-com:office:word" xmlns:w="http://schemas.openxmlformats.org/wordprocessingml/2006/main" xmlns:w14="http://schemas.microsoft.com/office/word/2010/wordml" xmlns:w15="http://schemas.microsoft.com/office/word/2012/wordml" xmlns:w16se="http://schemas.microsoft.com/office/word/2015/wordml/symex" xmlns:wpg="http://schemas.microsoft.com/office/word/2010/wordprocessingGroup" xmlns:wpi="http://schemas.microsoft.com/office/word/2010/wordprocessingInk" xmlns:wne="http://schemas.microsoft.com/office/word/2006/wordml" xmlns:wps="http://schemas.microsoft.com/office/word/2010/wordprocessingShape" mc:Ignorable="w14 w15 w16se wp14">
+<w:ftr xmlns:wpc="http://schemas.microsoft.com/office/word/2010/wordprocessingCanvas" xmlns:mc="http://schemas.openxmlformats.org/markup-compatibility/2006" xmlns:o="urn:schemas-microsoft-com:office:office" xmlns:r="http://schemas.openxmlformats.org/officeDocument/2006/relationships" xmlns:m="http://schemas.openxmlformats.org/officeDocument/2006/math" xmlns:v="urn:schemas-microsoft-com:vml" xmlns:wp14="http://schemas.microsoft.com/office/word/2010/wordprocessingDrawing" xmlns:wp="http://schemas.openxmlformats.org/drawingml/2006/wordprocessingDrawing" xmlns:w10="urn:schemas-microsoft-com:office:word" xmlns:w="http://schemas.openxmlformats.org/wordprocessingml/2006/main" xmlns:w14="http://schemas.microsoft.com/office/word/2010/wordml" xmlns:w15="http://schemas.microsoft.com/office/word/2012/wordml" xmlns:wpg="http://schemas.microsoft.com/office/word/2010/wordprocessingGroup" xmlns:wpi="http://schemas.microsoft.com/office/word/2010/wordprocessingInk" xmlns:wne="http://schemas.microsoft.com/office/word/2006/wordml" xmlns:wps="http://schemas.microsoft.com/office/word/2010/wordprocessingShape" mc:Ignorable="w14 w15 wp14">
   <w:sdt>
     <w:sdtPr>
       <w:id w:val="2000233082"/>
@@ -1775,7 +1920,7 @@
                     <v:stroke joinstyle="miter"/>
                     <v:path gradientshapeok="t" o:connecttype="rect"/>
                   </v:shapetype>
-                  <v:shape id="Text Box 25" o:spid="_x0000_s1032" type="#_x0000_t202" style="position:absolute;left:10803;top:14982;width:659;height:288;visibility:visible;mso-wrap-style:square;v-text-anchor:top" o:gfxdata="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" filled="f" stroked="f">
+                  <v:shape id="Text Box 25" o:spid="_x0000_s1032" type="#_x0000_t202" style="position:absolute;left:10803;top:14982;width:659;height:288;visibility:visible;mso-wrap-style:square;v-text-anchor:top" o:gfxdata="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" filled="f" stroked="f">
                     <v:textbox inset="0,0,0,0">
                       <w:txbxContent>
                         <w:p>
@@ -1808,7 +1953,7 @@
                       </w:txbxContent>
                     </v:textbox>
                   </v:shape>
-                  <v:group id="Group 31" o:spid="_x0000_s1033" style="position:absolute;top:14970;width:12255;height:230;flip:x" coordorigin="-8,14978" coordsize="12255,230" o:gfxdata="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">
+                  <v:group id="Group 31" o:spid="_x0000_s1033" style="position:absolute;top:14970;width:12255;height:230;flip:x" coordorigin="-8,14978" coordsize="12255,230" o:gfxdata="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">
                     <v:shapetype id="_x0000_t34" coordsize="21600,21600" o:spt="34" o:oned="t" adj="10800" path="m,l@0,0@0,21600,21600,21600e" filled="f">
                       <v:stroke joinstyle="miter"/>
                       <v:formulas>
@@ -1820,8 +1965,8 @@
                       </v:handles>
                       <o:lock v:ext="edit" shapetype="t"/>
                     </v:shapetype>
-                    <v:shape id="AutoShape 27" o:spid="_x0000_s1034" type="#_x0000_t34" style="position:absolute;left:-8;top:14978;width:1260;height:230;flip:y;visibility:visible;mso-wrap-style:square" o:connectortype="elbow" o:gfxdata="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" strokecolor="#a5a5a5"/>
-                    <v:shape id="AutoShape 28" o:spid="_x0000_s1035" type="#_x0000_t34" style="position:absolute;left:1252;top:14978;width:10995;height:230;rotation:180;visibility:visible;mso-wrap-style:square" o:connectortype="elbow" o:gfxdata="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" adj="20904" strokecolor="#a5a5a5"/>
+                    <v:shape id="AutoShape 27" o:spid="_x0000_s1034" type="#_x0000_t34" style="position:absolute;left:-8;top:14978;width:1260;height:230;flip:y;visibility:visible;mso-wrap-style:square" o:connectortype="elbow" o:gfxdata="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" strokecolor="#a5a5a5"/>
+                    <v:shape id="AutoShape 28" o:spid="_x0000_s1035" type="#_x0000_t34" style="position:absolute;left:1252;top:14978;width:10995;height:230;rotation:180;visibility:visible;mso-wrap-style:square" o:connectortype="elbow" o:gfxdata="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" adj="20904" strokecolor="#a5a5a5"/>
                   </v:group>
                   <w10:wrap anchorx="page" anchory="margin"/>
                 </v:group>
@@ -1836,7 +1981,7 @@
 </file>
 
 <file path=word/footnotes.xml><?xml version="1.0" encoding="utf-8"?>
-<w:footnotes xmlns:wpc="http://schemas.microsoft.com/office/word/2010/wordprocessingCanvas" xmlns:cx="http://schemas.microsoft.com/office/drawing/2014/chartex" xmlns:cx1="http://schemas.microsoft.com/office/drawing/2015/9/8/chartex" xmlns:mc="http://schemas.openxmlformats.org/markup-compatibility/2006" xmlns:o="urn:schemas-microsoft-com:office:office" xmlns:r="http://schemas.openxmlformats.org/officeDocument/2006/relationships" xmlns:m="http://schemas.openxmlformats.org/officeDocument/2006/math" xmlns:v="urn:schemas-microsoft-com:vml" xmlns:wp14="http://schemas.microsoft.com/office/word/2010/wordprocessingDrawing" xmlns:wp="http://schemas.openxmlformats.org/drawingml/2006/wordprocessingDrawing" xmlns:w10="urn:schemas-microsoft-com:office:word" xmlns:w="http://schemas.openxmlformats.org/wordprocessingml/2006/main" xmlns:w14="http://schemas.microsoft.com/office/word/2010/wordml" xmlns:w15="http://schemas.microsoft.com/office/word/2012/wordml" xmlns:w16se="http://schemas.microsoft.com/office/word/2015/wordml/symex" xmlns:wpg="http://schemas.microsoft.com/office/word/2010/wordprocessingGroup" xmlns:wpi="http://schemas.microsoft.com/office/word/2010/wordprocessingInk" xmlns:wne="http://schemas.microsoft.com/office/word/2006/wordml" xmlns:wps="http://schemas.microsoft.com/office/word/2010/wordprocessingShape" mc:Ignorable="w14 w15 w16se wp14">
+<w:footnotes xmlns:wpc="http://schemas.microsoft.com/office/word/2010/wordprocessingCanvas" xmlns:mc="http://schemas.openxmlformats.org/markup-compatibility/2006" xmlns:o="urn:schemas-microsoft-com:office:office" xmlns:r="http://schemas.openxmlformats.org/officeDocument/2006/relationships" xmlns:m="http://schemas.openxmlformats.org/officeDocument/2006/math" xmlns:v="urn:schemas-microsoft-com:vml" xmlns:wp14="http://schemas.microsoft.com/office/word/2010/wordprocessingDrawing" xmlns:wp="http://schemas.openxmlformats.org/drawingml/2006/wordprocessingDrawing" xmlns:w10="urn:schemas-microsoft-com:office:word" xmlns:w="http://schemas.openxmlformats.org/wordprocessingml/2006/main" xmlns:w14="http://schemas.microsoft.com/office/word/2010/wordml" xmlns:w15="http://schemas.microsoft.com/office/word/2012/wordml" xmlns:wpg="http://schemas.microsoft.com/office/word/2010/wordprocessingGroup" xmlns:wpi="http://schemas.microsoft.com/office/word/2010/wordprocessingInk" xmlns:wne="http://schemas.microsoft.com/office/word/2006/wordml" xmlns:wps="http://schemas.microsoft.com/office/word/2010/wordprocessingShape" mc:Ignorable="w14 w15 wp14">
   <w:footnote w:type="separator" w:id="-1">
     <w:p>
       <w:pPr>
@@ -1861,7 +2006,7 @@
 </file>
 
 <file path=word/header1.xml><?xml version="1.0" encoding="utf-8"?>
-<w:hdr xmlns:wpc="http://schemas.microsoft.com/office/word/2010/wordprocessingCanvas" xmlns:cx="http://schemas.microsoft.com/office/drawing/2014/chartex" xmlns:cx1="http://schemas.microsoft.com/office/drawing/2015/9/8/chartex" xmlns:mc="http://schemas.openxmlformats.org/markup-compatibility/2006" xmlns:o="urn:schemas-microsoft-com:office:office" xmlns:r="http://schemas.openxmlformats.org/officeDocument/2006/relationships" xmlns:m="http://schemas.openxmlformats.org/officeDocument/2006/math" xmlns:v="urn:schemas-microsoft-com:vml" xmlns:wp14="http://schemas.microsoft.com/office/word/2010/wordprocessingDrawing" xmlns:wp="http://schemas.openxmlformats.org/drawingml/2006/wordprocessingDrawing" xmlns:w10="urn:schemas-microsoft-com:office:word" xmlns:w="http://schemas.openxmlformats.org/wordprocessingml/2006/main" xmlns:w14="http://schemas.microsoft.com/office/word/2010/wordml" xmlns:w15="http://schemas.microsoft.com/office/word/2012/wordml" xmlns:w16se="http://schemas.microsoft.com/office/word/2015/wordml/symex" xmlns:wpg="http://schemas.microsoft.com/office/word/2010/wordprocessingGroup" xmlns:wpi="http://schemas.microsoft.com/office/word/2010/wordprocessingInk" xmlns:wne="http://schemas.microsoft.com/office/word/2006/wordml" xmlns:wps="http://schemas.microsoft.com/office/word/2010/wordprocessingShape" mc:Ignorable="w14 w15 w16se wp14">
+<w:hdr xmlns:wpc="http://schemas.microsoft.com/office/word/2010/wordprocessingCanvas" xmlns:mc="http://schemas.openxmlformats.org/markup-compatibility/2006" xmlns:o="urn:schemas-microsoft-com:office:office" xmlns:r="http://schemas.openxmlformats.org/officeDocument/2006/relationships" xmlns:m="http://schemas.openxmlformats.org/officeDocument/2006/math" xmlns:v="urn:schemas-microsoft-com:vml" xmlns:wp14="http://schemas.microsoft.com/office/word/2010/wordprocessingDrawing" xmlns:wp="http://schemas.openxmlformats.org/drawingml/2006/wordprocessingDrawing" xmlns:w10="urn:schemas-microsoft-com:office:word" xmlns:w="http://schemas.openxmlformats.org/wordprocessingml/2006/main" xmlns:w14="http://schemas.microsoft.com/office/word/2010/wordml" xmlns:w15="http://schemas.microsoft.com/office/word/2012/wordml" xmlns:wpg="http://schemas.microsoft.com/office/word/2010/wordprocessingGroup" xmlns:wpi="http://schemas.microsoft.com/office/word/2010/wordprocessingInk" xmlns:wne="http://schemas.microsoft.com/office/word/2006/wordml" xmlns:wps="http://schemas.microsoft.com/office/word/2010/wordprocessingShape" mc:Ignorable="w14 w15 wp14">
   <w:p>
     <w:pPr>
       <w:pStyle w:val="En-tte"/>
@@ -1871,7 +2016,7 @@
 </file>
 
 <file path=word/header2.xml><?xml version="1.0" encoding="utf-8"?>
-<w:hdr xmlns:wpc="http://schemas.microsoft.com/office/word/2010/wordprocessingCanvas" xmlns:cx="http://schemas.microsoft.com/office/drawing/2014/chartex" xmlns:cx1="http://schemas.microsoft.com/office/drawing/2015/9/8/chartex" xmlns:mc="http://schemas.openxmlformats.org/markup-compatibility/2006" xmlns:o="urn:schemas-microsoft-com:office:office" xmlns:r="http://schemas.openxmlformats.org/officeDocument/2006/relationships" xmlns:m="http://schemas.openxmlformats.org/officeDocument/2006/math" xmlns:v="urn:schemas-microsoft-com:vml" xmlns:wp14="http://schemas.microsoft.com/office/word/2010/wordprocessingDrawing" xmlns:wp="http://schemas.openxmlformats.org/drawingml/2006/wordprocessingDrawing" xmlns:w10="urn:schemas-microsoft-com:office:word" xmlns:w="http://schemas.openxmlformats.org/wordprocessingml/2006/main" xmlns:w14="http://schemas.microsoft.com/office/word/2010/wordml" xmlns:w15="http://schemas.microsoft.com/office/word/2012/wordml" xmlns:w16se="http://schemas.microsoft.com/office/word/2015/wordml/symex" xmlns:wpg="http://schemas.microsoft.com/office/word/2010/wordprocessingGroup" xmlns:wpi="http://schemas.microsoft.com/office/word/2010/wordprocessingInk" xmlns:wne="http://schemas.microsoft.com/office/word/2006/wordml" xmlns:wps="http://schemas.microsoft.com/office/word/2010/wordprocessingShape" mc:Ignorable="w14 w15 w16se wp14">
+<w:hdr xmlns:wpc="http://schemas.microsoft.com/office/word/2010/wordprocessingCanvas" xmlns:mc="http://schemas.openxmlformats.org/markup-compatibility/2006" xmlns:o="urn:schemas-microsoft-com:office:office" xmlns:r="http://schemas.openxmlformats.org/officeDocument/2006/relationships" xmlns:m="http://schemas.openxmlformats.org/officeDocument/2006/math" xmlns:v="urn:schemas-microsoft-com:vml" xmlns:wp14="http://schemas.microsoft.com/office/word/2010/wordprocessingDrawing" xmlns:wp="http://schemas.openxmlformats.org/drawingml/2006/wordprocessingDrawing" xmlns:w10="urn:schemas-microsoft-com:office:word" xmlns:w="http://schemas.openxmlformats.org/wordprocessingml/2006/main" xmlns:w14="http://schemas.microsoft.com/office/word/2010/wordml" xmlns:w15="http://schemas.microsoft.com/office/word/2012/wordml" xmlns:wpg="http://schemas.microsoft.com/office/word/2010/wordprocessingGroup" xmlns:wpi="http://schemas.microsoft.com/office/word/2010/wordprocessingInk" xmlns:wne="http://schemas.microsoft.com/office/word/2006/wordml" xmlns:wps="http://schemas.microsoft.com/office/word/2010/wordprocessingShape" mc:Ignorable="w14 w15 wp14">
   <w:p>
     <w:pPr>
       <w:pStyle w:val="En-tte"/>
@@ -1881,7 +2026,7 @@
 </file>
 
 <file path=word/header3.xml><?xml version="1.0" encoding="utf-8"?>
-<w:hdr xmlns:wpc="http://schemas.microsoft.com/office/word/2010/wordprocessingCanvas" xmlns:cx="http://schemas.microsoft.com/office/drawing/2014/chartex" xmlns:cx1="http://schemas.microsoft.com/office/drawing/2015/9/8/chartex" xmlns:mc="http://schemas.openxmlformats.org/markup-compatibility/2006" xmlns:o="urn:schemas-microsoft-com:office:office" xmlns:r="http://schemas.openxmlformats.org/officeDocument/2006/relationships" xmlns:m="http://schemas.openxmlformats.org/officeDocument/2006/math" xmlns:v="urn:schemas-microsoft-com:vml" xmlns:wp14="http://schemas.microsoft.com/office/word/2010/wordprocessingDrawing" xmlns:wp="http://schemas.openxmlformats.org/drawingml/2006/wordprocessingDrawing" xmlns:w10="urn:schemas-microsoft-com:office:word" xmlns:w="http://schemas.openxmlformats.org/wordprocessingml/2006/main" xmlns:w14="http://schemas.microsoft.com/office/word/2010/wordml" xmlns:w15="http://schemas.microsoft.com/office/word/2012/wordml" xmlns:w16se="http://schemas.microsoft.com/office/word/2015/wordml/symex" xmlns:wpg="http://schemas.microsoft.com/office/word/2010/wordprocessingGroup" xmlns:wpi="http://schemas.microsoft.com/office/word/2010/wordprocessingInk" xmlns:wne="http://schemas.microsoft.com/office/word/2006/wordml" xmlns:wps="http://schemas.microsoft.com/office/word/2010/wordprocessingShape" mc:Ignorable="w14 w15 w16se wp14">
+<w:hdr xmlns:wpc="http://schemas.microsoft.com/office/word/2010/wordprocessingCanvas" xmlns:mc="http://schemas.openxmlformats.org/markup-compatibility/2006" xmlns:o="urn:schemas-microsoft-com:office:office" xmlns:r="http://schemas.openxmlformats.org/officeDocument/2006/relationships" xmlns:m="http://schemas.openxmlformats.org/officeDocument/2006/math" xmlns:v="urn:schemas-microsoft-com:vml" xmlns:wp14="http://schemas.microsoft.com/office/word/2010/wordprocessingDrawing" xmlns:wp="http://schemas.openxmlformats.org/drawingml/2006/wordprocessingDrawing" xmlns:w10="urn:schemas-microsoft-com:office:word" xmlns:w="http://schemas.openxmlformats.org/wordprocessingml/2006/main" xmlns:w14="http://schemas.microsoft.com/office/word/2010/wordml" xmlns:w15="http://schemas.microsoft.com/office/word/2012/wordml" xmlns:wpg="http://schemas.microsoft.com/office/word/2010/wordprocessingGroup" xmlns:wpi="http://schemas.microsoft.com/office/word/2010/wordprocessingInk" xmlns:wne="http://schemas.microsoft.com/office/word/2006/wordml" xmlns:wps="http://schemas.microsoft.com/office/word/2010/wordprocessingShape" mc:Ignorable="w14 w15 wp14">
   <w:p>
     <w:pPr>
       <w:pStyle w:val="En-tte"/>
@@ -1952,7 +2097,7 @@
 </file>
 
 <file path=word/numbering.xml><?xml version="1.0" encoding="utf-8"?>
-<w:numbering xmlns:wpc="http://schemas.microsoft.com/office/word/2010/wordprocessingCanvas" xmlns:cx="http://schemas.microsoft.com/office/drawing/2014/chartex" xmlns:cx1="http://schemas.microsoft.com/office/drawing/2015/9/8/chartex" xmlns:mc="http://schemas.openxmlformats.org/markup-compatibility/2006" xmlns:o="urn:schemas-microsoft-com:office:office" xmlns:r="http://schemas.openxmlformats.org/officeDocument/2006/relationships" xmlns:m="http://schemas.openxmlformats.org/officeDocument/2006/math" xmlns:v="urn:schemas-microsoft-com:vml" xmlns:wp14="http://schemas.microsoft.com/office/word/2010/wordprocessingDrawing" xmlns:wp="http://schemas.openxmlformats.org/drawingml/2006/wordprocessingDrawing" xmlns:w10="urn:schemas-microsoft-com:office:word" xmlns:w="http://schemas.openxmlformats.org/wordprocessingml/2006/main" xmlns:w14="http://schemas.microsoft.com/office/word/2010/wordml" xmlns:w15="http://schemas.microsoft.com/office/word/2012/wordml" xmlns:w16se="http://schemas.microsoft.com/office/word/2015/wordml/symex" xmlns:wpg="http://schemas.microsoft.com/office/word/2010/wordprocessingGroup" xmlns:wpi="http://schemas.microsoft.com/office/word/2010/wordprocessingInk" xmlns:wne="http://schemas.microsoft.com/office/word/2006/wordml" xmlns:wps="http://schemas.microsoft.com/office/word/2010/wordprocessingShape" mc:Ignorable="w14 w15 w16se wp14">
+<w:numbering xmlns:wpc="http://schemas.microsoft.com/office/word/2010/wordprocessingCanvas" xmlns:mc="http://schemas.openxmlformats.org/markup-compatibility/2006" xmlns:o="urn:schemas-microsoft-com:office:office" xmlns:r="http://schemas.openxmlformats.org/officeDocument/2006/relationships" xmlns:m="http://schemas.openxmlformats.org/officeDocument/2006/math" xmlns:v="urn:schemas-microsoft-com:vml" xmlns:wp14="http://schemas.microsoft.com/office/word/2010/wordprocessingDrawing" xmlns:wp="http://schemas.openxmlformats.org/drawingml/2006/wordprocessingDrawing" xmlns:w10="urn:schemas-microsoft-com:office:word" xmlns:w="http://schemas.openxmlformats.org/wordprocessingml/2006/main" xmlns:w14="http://schemas.microsoft.com/office/word/2010/wordml" xmlns:w15="http://schemas.microsoft.com/office/word/2012/wordml" xmlns:wpg="http://schemas.microsoft.com/office/word/2010/wordprocessingGroup" xmlns:wpi="http://schemas.microsoft.com/office/word/2010/wordprocessingInk" xmlns:wne="http://schemas.microsoft.com/office/word/2006/wordml" xmlns:wps="http://schemas.microsoft.com/office/word/2010/wordprocessingShape" mc:Ignorable="w14 w15 wp14">
   <w:abstractNum w:abstractNumId="0" w15:restartNumberingAfterBreak="0">
     <w:nsid w:val="229270D8"/>
     <w:multiLevelType w:val="hybridMultilevel"/>
@@ -3181,7 +3326,7 @@
 </file>
 
 <file path=word/styles.xml><?xml version="1.0" encoding="utf-8"?>
-<w:styles xmlns:mc="http://schemas.openxmlformats.org/markup-compatibility/2006" xmlns:r="http://schemas.openxmlformats.org/officeDocument/2006/relationships" xmlns:w="http://schemas.openxmlformats.org/wordprocessingml/2006/main" xmlns:w14="http://schemas.microsoft.com/office/word/2010/wordml" xmlns:w15="http://schemas.microsoft.com/office/word/2012/wordml" xmlns:w16se="http://schemas.microsoft.com/office/word/2015/wordml/symex" mc:Ignorable="w14 w15 w16se">
+<w:styles xmlns:mc="http://schemas.openxmlformats.org/markup-compatibility/2006" xmlns:r="http://schemas.openxmlformats.org/officeDocument/2006/relationships" xmlns:w="http://schemas.openxmlformats.org/wordprocessingml/2006/main" xmlns:w14="http://schemas.microsoft.com/office/word/2010/wordml" xmlns:w15="http://schemas.microsoft.com/office/word/2012/wordml" mc:Ignorable="w14 w15">
   <w:docDefaults>
     <w:rPrDefault>
       <w:rPr>
@@ -4215,7 +4360,7 @@
 </file>
 
 <file path=customXml/itemProps1.xml><?xml version="1.0" encoding="utf-8"?>
-<ds:datastoreItem xmlns:ds="http://schemas.openxmlformats.org/officeDocument/2006/customXml" ds:itemID="{4F7520BC-0B2A-4956-A7E6-B86417FFECB6}">
+<ds:datastoreItem xmlns:ds="http://schemas.openxmlformats.org/officeDocument/2006/customXml" ds:itemID="{5BC782FC-5AF1-454E-9506-1C126CA8BB00}">
   <ds:schemaRefs>
     <ds:schemaRef ds:uri="http://schemas.openxmlformats.org/officeDocument/2006/bibliography"/>
   </ds:schemaRefs>

</xml_diff>